<commit_message>
👶 [inq] Worked on chapter 2
</commit_message>
<xml_diff>
--- a/SY21-22/12ST2/SEM2/3/inquiries-investigations-immersion/chapter2.docx
+++ b/SY21-22/12ST2/SEM2/3/inquiries-investigations-immersion/chapter2.docx
@@ -170,6 +170,17 @@
         </w:rPr>
         <w:t xml:space="preserve"> This chapter shows the research methodology, sample of the study, instrument used, and how the data would be analyzed.</w:t>
       </w:r>
+    </w:p>
+    <w:p>
+      <w:pPr>
+        <w:spacing w:after="0" w:line="480" w:lineRule="auto"/>
+        <w:jc w:val="both"/>
+        <w:rPr>
+          <w:rFonts w:ascii="Times New Roman" w:hAnsi="Times New Roman" w:cs="Times New Roman"/>
+          <w:sz w:val="24"/>
+          <w:szCs w:val="24"/>
+        </w:rPr>
+      </w:pPr>
     </w:p>
     <w:p>
       <w:pPr>
@@ -201,19 +212,37 @@
     <w:p>
       <w:pPr>
         <w:spacing w:after="0" w:line="480" w:lineRule="auto"/>
-        <w:rPr>
-          <w:rFonts w:ascii="Times New Roman" w:hAnsi="Times New Roman" w:cs="Times New Roman"/>
-          <w:sz w:val="24"/>
-          <w:szCs w:val="24"/>
-        </w:rPr>
-      </w:pPr>
-      <w:r>
-        <w:rPr>
-          <w:rFonts w:ascii="Times New Roman" w:hAnsi="Times New Roman" w:cs="Times New Roman"/>
-          <w:sz w:val="24"/>
-          <w:szCs w:val="24"/>
-        </w:rPr>
-        <w:t>The appropriate research design for this quantitative research is the correlative design</w:t>
+        <w:ind w:firstLine="720"/>
+        <w:jc w:val="both"/>
+        <w:rPr>
+          <w:rFonts w:ascii="Times New Roman" w:hAnsi="Times New Roman" w:cs="Times New Roman"/>
+          <w:sz w:val="24"/>
+          <w:szCs w:val="24"/>
+        </w:rPr>
+      </w:pPr>
+      <w:r>
+        <w:rPr>
+          <w:rFonts w:ascii="Times New Roman" w:hAnsi="Times New Roman" w:cs="Times New Roman"/>
+          <w:sz w:val="24"/>
+          <w:szCs w:val="24"/>
+        </w:rPr>
+        <w:t xml:space="preserve">The appropriate research design for this quantitative </w:t>
+      </w:r>
+      <w:r>
+        <w:rPr>
+          <w:rFonts w:ascii="Times New Roman" w:hAnsi="Times New Roman" w:cs="Times New Roman"/>
+          <w:sz w:val="24"/>
+          <w:szCs w:val="24"/>
+        </w:rPr>
+        <w:t xml:space="preserve">study </w:t>
+      </w:r>
+      <w:r>
+        <w:rPr>
+          <w:rFonts w:ascii="Times New Roman" w:hAnsi="Times New Roman" w:cs="Times New Roman"/>
+          <w:sz w:val="24"/>
+          <w:szCs w:val="24"/>
+        </w:rPr>
+        <w:t>is the correlative design</w:t>
       </w:r>
       <w:r>
         <w:rPr>
@@ -222,6 +251,94 @@
           <w:szCs w:val="24"/>
         </w:rPr>
         <w:t xml:space="preserve">. </w:t>
+      </w:r>
+      <w:r>
+        <w:rPr>
+          <w:rFonts w:ascii="Times New Roman" w:hAnsi="Times New Roman" w:cs="Times New Roman"/>
+          <w:sz w:val="24"/>
+          <w:szCs w:val="24"/>
+        </w:rPr>
+        <w:t>Th</w:t>
+      </w:r>
+      <w:r>
+        <w:rPr>
+          <w:rFonts w:ascii="Times New Roman" w:hAnsi="Times New Roman" w:cs="Times New Roman"/>
+          <w:sz w:val="24"/>
+          <w:szCs w:val="24"/>
+        </w:rPr>
+        <w:t>is</w:t>
+      </w:r>
+      <w:r>
+        <w:rPr>
+          <w:rFonts w:ascii="Times New Roman" w:hAnsi="Times New Roman" w:cs="Times New Roman"/>
+          <w:sz w:val="24"/>
+          <w:szCs w:val="24"/>
+        </w:rPr>
+        <w:t xml:space="preserve"> study aim</w:t>
+      </w:r>
+      <w:r>
+        <w:rPr>
+          <w:rFonts w:ascii="Times New Roman" w:hAnsi="Times New Roman" w:cs="Times New Roman"/>
+          <w:sz w:val="24"/>
+          <w:szCs w:val="24"/>
+        </w:rPr>
+        <w:t xml:space="preserve">s </w:t>
+      </w:r>
+      <w:r>
+        <w:rPr>
+          <w:rFonts w:ascii="Times New Roman" w:hAnsi="Times New Roman" w:cs="Times New Roman"/>
+          <w:sz w:val="24"/>
+          <w:szCs w:val="24"/>
+        </w:rPr>
+        <w:t xml:space="preserve">to determine the relationship of the background music to the </w:t>
+      </w:r>
+      <w:r>
+        <w:rPr>
+          <w:rFonts w:ascii="Times New Roman" w:hAnsi="Times New Roman" w:cs="Times New Roman"/>
+          <w:sz w:val="24"/>
+          <w:szCs w:val="24"/>
+        </w:rPr>
+        <w:t>productivity and focus of the students</w:t>
+      </w:r>
+      <w:r>
+        <w:rPr>
+          <w:rFonts w:ascii="Times New Roman" w:hAnsi="Times New Roman" w:cs="Times New Roman"/>
+          <w:sz w:val="24"/>
+          <w:szCs w:val="24"/>
+        </w:rPr>
+        <w:t>, simply the correlation of background music being played to the focus, and the background music being played to the productivity</w:t>
+      </w:r>
+      <w:r>
+        <w:rPr>
+          <w:rFonts w:ascii="Times New Roman" w:hAnsi="Times New Roman" w:cs="Times New Roman"/>
+          <w:sz w:val="24"/>
+          <w:szCs w:val="24"/>
+        </w:rPr>
+        <w:t xml:space="preserve">. </w:t>
+      </w:r>
+      <w:r>
+        <w:rPr>
+          <w:rFonts w:ascii="Times New Roman" w:hAnsi="Times New Roman" w:cs="Times New Roman"/>
+          <w:sz w:val="24"/>
+          <w:szCs w:val="24"/>
+        </w:rPr>
+        <w:t xml:space="preserve">The researcher believes the correlational design </w:t>
+      </w:r>
+      <w:r>
+        <w:rPr>
+          <w:rFonts w:ascii="Times New Roman" w:hAnsi="Times New Roman" w:cs="Times New Roman"/>
+          <w:sz w:val="24"/>
+          <w:szCs w:val="24"/>
+        </w:rPr>
+        <w:t xml:space="preserve">proves effective in finding the relationship of </w:t>
+      </w:r>
+      <w:r>
+        <w:rPr>
+          <w:rFonts w:ascii="Times New Roman" w:hAnsi="Times New Roman" w:cs="Times New Roman"/>
+          <w:sz w:val="24"/>
+          <w:szCs w:val="24"/>
+        </w:rPr>
+        <w:t xml:space="preserve">the variables of the study. </w:t>
       </w:r>
     </w:p>
     <w:p>
@@ -270,6 +387,22 @@
           <w:szCs w:val="24"/>
         </w:rPr>
       </w:pPr>
+      <w:r>
+        <w:rPr>
+          <w:rFonts w:ascii="Times New Roman" w:hAnsi="Times New Roman" w:cs="Times New Roman"/>
+          <w:sz w:val="24"/>
+          <w:szCs w:val="24"/>
+        </w:rPr>
+        <w:t>The population of the study is the Grade 11 and 12 students in the International Philippine School in Al Khobar. The sampl</w:t>
+      </w:r>
+      <w:r>
+        <w:rPr>
+          <w:rFonts w:ascii="Times New Roman" w:hAnsi="Times New Roman" w:cs="Times New Roman"/>
+          <w:sz w:val="24"/>
+          <w:szCs w:val="24"/>
+        </w:rPr>
+        <w:t xml:space="preserve">ing method used was the cluster sampling method in order to distinguish the online students from the onsite students, and those that listen to background music during class from those who don’t. In order to acquire the sample, the population was given a pre-survey to identify the sample. </w:t>
+      </w:r>
     </w:p>
     <w:p>
       <w:pPr>
@@ -317,6 +450,47 @@
           <w:szCs w:val="24"/>
         </w:rPr>
       </w:pPr>
+      <w:r>
+        <w:rPr>
+          <w:rFonts w:ascii="Times New Roman" w:hAnsi="Times New Roman" w:cs="Times New Roman"/>
+          <w:sz w:val="24"/>
+          <w:szCs w:val="24"/>
+        </w:rPr>
+        <w:lastRenderedPageBreak/>
+        <w:t xml:space="preserve">The </w:t>
+      </w:r>
+      <w:r>
+        <w:rPr>
+          <w:rFonts w:ascii="Times New Roman" w:hAnsi="Times New Roman" w:cs="Times New Roman"/>
+          <w:sz w:val="24"/>
+          <w:szCs w:val="24"/>
+        </w:rPr>
+        <w:t xml:space="preserve">main instrument utilized in the study to gather data is </w:t>
+      </w:r>
+      <w:r>
+        <w:rPr>
+          <w:rFonts w:ascii="Times New Roman" w:hAnsi="Times New Roman" w:cs="Times New Roman"/>
+          <w:sz w:val="24"/>
+          <w:szCs w:val="24"/>
+        </w:rPr>
+        <w:t>a survey questionnaire</w:t>
+      </w:r>
+      <w:r>
+        <w:rPr>
+          <w:rFonts w:ascii="Times New Roman" w:hAnsi="Times New Roman" w:cs="Times New Roman"/>
+          <w:sz w:val="24"/>
+          <w:szCs w:val="24"/>
+        </w:rPr>
+        <w:t xml:space="preserve"> prepared by the researcher</w:t>
+      </w:r>
+      <w:r>
+        <w:rPr>
+          <w:rFonts w:ascii="Times New Roman" w:hAnsi="Times New Roman" w:cs="Times New Roman"/>
+          <w:sz w:val="24"/>
+          <w:szCs w:val="24"/>
+        </w:rPr>
+        <w:t xml:space="preserve">. </w:t>
+      </w:r>
     </w:p>
     <w:p>
       <w:pPr>

</xml_diff>